<commit_message>
update use case 27 - 34
</commit_message>
<xml_diff>
--- a/02_Analysis/ISE_NMHuy_12 - Phân tích.docx
+++ b/02_Analysis/ISE_NMHuy_12 - Phân tích.docx
@@ -570,6 +570,7 @@
           <w:docPartUnique/>
         </w:docPartObj>
       </w:sdtPr>
+      <w:sdtEndPr/>
       <w:sdtContent>
         <w:p>
           <w:pPr>
@@ -1615,8 +1616,6 @@
         </w:rPr>
         <w:br w:type="page"/>
       </w:r>
-      <w:bookmarkStart w:id="0" w:name="_GoBack"/>
-      <w:bookmarkEnd w:id="0"/>
     </w:p>
     <w:p>
       <w:pPr>
@@ -1672,7 +1671,7 @@
           <w:color w:val="000000"/>
         </w:rPr>
       </w:pPr>
-      <w:bookmarkStart w:id="1" w:name="_Toc529047785"/>
+      <w:bookmarkStart w:id="0" w:name="_Toc529047785"/>
       <w:r>
         <w:rPr>
           <w:rFonts w:ascii="Arial" w:eastAsia="Arial" w:hAnsi="Arial" w:cs="Arial"/>
@@ -1680,7 +1679,7 @@
         </w:rPr>
         <w:t>Các nội dung chính</w:t>
       </w:r>
-      <w:bookmarkEnd w:id="1"/>
+      <w:bookmarkEnd w:id="0"/>
     </w:p>
     <w:p>
       <w:pPr>
@@ -2124,7 +2123,7 @@
           <w:rFonts w:ascii="Arial" w:hAnsi="Arial" w:cs="Arial"/>
         </w:rPr>
       </w:pPr>
-      <w:bookmarkStart w:id="2" w:name="_Toc529047786"/>
+      <w:bookmarkStart w:id="1" w:name="_Toc529047786"/>
       <w:r>
         <w:rPr>
           <w:rFonts w:ascii="Arial" w:hAnsi="Arial" w:cs="Arial"/>
@@ -2132,7 +2131,7 @@
         <w:lastRenderedPageBreak/>
         <w:t>Thông tin nhóm</w:t>
       </w:r>
-      <w:bookmarkEnd w:id="2"/>
+      <w:bookmarkEnd w:id="1"/>
     </w:p>
     <w:p>
       <w:pPr>
@@ -2815,7 +2814,7 @@
           <w:rFonts w:ascii="Arial" w:hAnsi="Arial" w:cs="Arial"/>
         </w:rPr>
       </w:pPr>
-      <w:bookmarkStart w:id="3" w:name="_Toc529047787"/>
+      <w:bookmarkStart w:id="2" w:name="_Toc529047787"/>
       <w:r>
         <w:rPr>
           <w:rFonts w:ascii="Arial" w:eastAsia="Arial" w:hAnsi="Arial" w:cs="Arial"/>
@@ -2823,7 +2822,7 @@
         <w:lastRenderedPageBreak/>
         <w:t>Mô tả bài toán</w:t>
       </w:r>
-      <w:bookmarkEnd w:id="3"/>
+      <w:bookmarkEnd w:id="2"/>
     </w:p>
     <w:p>
       <w:pPr>
@@ -3371,7 +3370,7 @@
           <w:rFonts w:ascii="Arial" w:hAnsi="Arial" w:cs="Arial"/>
         </w:rPr>
       </w:pPr>
-      <w:bookmarkStart w:id="4" w:name="_Toc529047788"/>
+      <w:bookmarkStart w:id="3" w:name="_Toc529047788"/>
       <w:r>
         <w:rPr>
           <w:rFonts w:ascii="Arial" w:eastAsia="Arial" w:hAnsi="Arial" w:cs="Arial"/>
@@ -3379,7 +3378,7 @@
         <w:lastRenderedPageBreak/>
         <w:t>Tổng quan yêu cầu</w:t>
       </w:r>
-      <w:bookmarkEnd w:id="4"/>
+      <w:bookmarkEnd w:id="3"/>
     </w:p>
     <w:p>
       <w:pPr>
@@ -3395,7 +3394,7 @@
           <w:szCs w:val="28"/>
         </w:rPr>
       </w:pPr>
-      <w:bookmarkStart w:id="5" w:name="_Toc529047789"/>
+      <w:bookmarkStart w:id="4" w:name="_Toc529047789"/>
       <w:r>
         <w:rPr>
           <w:rFonts w:ascii="Arial" w:hAnsi="Arial" w:cs="Arial"/>
@@ -3405,7 +3404,7 @@
         </w:rPr>
         <w:t>Danh sách các stakeholder</w:t>
       </w:r>
-      <w:bookmarkEnd w:id="5"/>
+      <w:bookmarkEnd w:id="4"/>
     </w:p>
     <w:tbl>
       <w:tblPr>
@@ -3721,7 +3720,7 @@
           <w:szCs w:val="28"/>
         </w:rPr>
       </w:pPr>
-      <w:bookmarkStart w:id="6" w:name="_Toc529047790"/>
+      <w:bookmarkStart w:id="5" w:name="_Toc529047790"/>
       <w:r>
         <w:rPr>
           <w:rFonts w:ascii="Arial" w:hAnsi="Arial" w:cs="Arial"/>
@@ -3740,7 +3739,7 @@
         </w:rPr>
         <w:t>ầu</w:t>
       </w:r>
-      <w:bookmarkEnd w:id="6"/>
+      <w:bookmarkEnd w:id="5"/>
     </w:p>
     <w:p>
       <w:pPr>
@@ -4197,8 +4196,8 @@
           <w:rFonts w:ascii="Arial" w:eastAsia="Arial" w:hAnsi="Arial" w:cs="Arial"/>
         </w:rPr>
       </w:pPr>
-      <w:bookmarkStart w:id="7" w:name="_2et92p0" w:colFirst="0" w:colLast="0"/>
-      <w:bookmarkEnd w:id="7"/>
+      <w:bookmarkStart w:id="6" w:name="_2et92p0" w:colFirst="0" w:colLast="0"/>
+      <w:bookmarkEnd w:id="6"/>
       <w:r>
         <w:rPr>
           <w:rFonts w:ascii="Arial" w:eastAsia="Arial" w:hAnsi="Arial" w:cs="Arial"/>
@@ -4443,7 +4442,7 @@
           <w:rFonts w:ascii="Arial" w:hAnsi="Arial" w:cs="Arial"/>
         </w:rPr>
       </w:pPr>
-      <w:bookmarkStart w:id="8" w:name="_Toc529047791"/>
+      <w:bookmarkStart w:id="7" w:name="_Toc529047791"/>
       <w:r>
         <w:rPr>
           <w:rFonts w:ascii="Arial" w:hAnsi="Arial" w:cs="Arial"/>
@@ -4451,7 +4450,7 @@
         <w:lastRenderedPageBreak/>
         <w:t>Đặc tả yêu cầu</w:t>
       </w:r>
-      <w:bookmarkEnd w:id="8"/>
+      <w:bookmarkEnd w:id="7"/>
     </w:p>
     <w:p>
       <w:pPr>
@@ -4467,7 +4466,7 @@
           <w:szCs w:val="28"/>
         </w:rPr>
       </w:pPr>
-      <w:bookmarkStart w:id="9" w:name="_Toc529047792"/>
+      <w:bookmarkStart w:id="8" w:name="_Toc529047792"/>
       <w:r>
         <w:rPr>
           <w:rFonts w:ascii="Arial" w:hAnsi="Arial" w:cs="Arial"/>
@@ -4486,7 +4485,7 @@
         </w:rPr>
         <w:t>ơ đồ Use Case</w:t>
       </w:r>
-      <w:bookmarkEnd w:id="9"/>
+      <w:bookmarkEnd w:id="8"/>
       <w:r>
         <w:rPr>
           <w:rFonts w:ascii="Arial" w:eastAsia="Times New Roman" w:hAnsi="Arial" w:cs="Arial"/>
@@ -4600,7 +4599,7 @@
           <w:szCs w:val="28"/>
         </w:rPr>
       </w:pPr>
-      <w:bookmarkStart w:id="10" w:name="_Toc529047793"/>
+      <w:bookmarkStart w:id="9" w:name="_Toc529047793"/>
       <w:r>
         <w:rPr>
           <w:rFonts w:ascii="Arial" w:hAnsi="Arial" w:cs="Arial"/>
@@ -4619,7 +4618,7 @@
         </w:rPr>
         <w:t>ặc tả Use Case</w:t>
       </w:r>
-      <w:bookmarkEnd w:id="10"/>
+      <w:bookmarkEnd w:id="9"/>
     </w:p>
     <w:p>
       <w:pPr>
@@ -14674,14 +14673,14 @@
           <w:rFonts w:ascii="Arial" w:hAnsi="Arial" w:cs="Arial"/>
         </w:rPr>
       </w:pPr>
-      <w:bookmarkStart w:id="11" w:name="_Toc529047794"/>
+      <w:bookmarkStart w:id="10" w:name="_Toc529047794"/>
       <w:r>
         <w:rPr>
           <w:rFonts w:ascii="Arial" w:eastAsia="Arial" w:hAnsi="Arial" w:cs="Arial"/>
         </w:rPr>
         <w:t>Bản mẫu (Prototype)</w:t>
       </w:r>
-      <w:bookmarkEnd w:id="11"/>
+      <w:bookmarkEnd w:id="10"/>
     </w:p>
     <w:p>
       <w:pPr>
@@ -14699,29 +14698,30 @@
       </w:pPr>
       <w:r>
         <w:rPr>
-          <w:rFonts w:ascii="Arial" w:hAnsi="Arial" w:cs="Arial"/>
           <w:noProof/>
         </w:rPr>
         <w:drawing>
-          <wp:anchor distT="0" distB="0" distL="114300" distR="114300" simplePos="0" relativeHeight="251418112" behindDoc="0" locked="0" layoutInCell="1" allowOverlap="1">
+          <wp:anchor distT="0" distB="0" distL="114300" distR="114300" simplePos="0" relativeHeight="251662848" behindDoc="0" locked="0" layoutInCell="1" allowOverlap="1" wp14:anchorId="55914916">
             <wp:simplePos x="0" y="0"/>
             <wp:positionH relativeFrom="column">
-              <wp:posOffset>3178810</wp:posOffset>
+              <wp:posOffset>-254000</wp:posOffset>
             </wp:positionH>
             <wp:positionV relativeFrom="paragraph">
-              <wp:posOffset>460375</wp:posOffset>
+              <wp:posOffset>419100</wp:posOffset>
             </wp:positionV>
-            <wp:extent cx="3328035" cy="5826125"/>
-            <wp:effectExtent l="0" t="0" r="5715" b="3175"/>
+            <wp:extent cx="3187700" cy="6367145"/>
+            <wp:effectExtent l="0" t="0" r="0" b="0"/>
             <wp:wrapTopAndBottom/>
-            <wp:docPr id="13" name="image18.png"/>
-            <wp:cNvGraphicFramePr/>
+            <wp:docPr id="7" name="Hình ảnh 7"/>
+            <wp:cNvGraphicFramePr>
+              <a:graphicFrameLocks xmlns:a="http://schemas.openxmlformats.org/drawingml/2006/main" noChangeAspect="1"/>
+            </wp:cNvGraphicFramePr>
             <a:graphic xmlns:a="http://schemas.openxmlformats.org/drawingml/2006/main">
               <a:graphicData uri="http://schemas.openxmlformats.org/drawingml/2006/picture">
                 <pic:pic xmlns:pic="http://schemas.openxmlformats.org/drawingml/2006/picture">
                   <pic:nvPicPr>
-                    <pic:cNvPr id="0" name="image18.png"/>
-                    <pic:cNvPicPr preferRelativeResize="0"/>
+                    <pic:cNvPr id="1" name=""/>
+                    <pic:cNvPicPr/>
                   </pic:nvPicPr>
                   <pic:blipFill>
                     <a:blip r:embed="rId19">
@@ -14731,7 +14731,6 @@
                         </a:ext>
                       </a:extLst>
                     </a:blip>
-                    <a:srcRect/>
                     <a:stretch>
                       <a:fillRect/>
                     </a:stretch>
@@ -14739,12 +14738,11 @@
                   <pic:spPr>
                     <a:xfrm>
                       <a:off x="0" y="0"/>
-                      <a:ext cx="3328035" cy="5826125"/>
+                      <a:ext cx="3187700" cy="6367145"/>
                     </a:xfrm>
                     <a:prstGeom prst="rect">
                       <a:avLst/>
                     </a:prstGeom>
-                    <a:ln/>
                   </pic:spPr>
                 </pic:pic>
               </a:graphicData>
@@ -14763,25 +14761,27 @@
           <w:noProof/>
         </w:rPr>
         <w:drawing>
-          <wp:anchor distT="0" distB="0" distL="114300" distR="114300" simplePos="0" relativeHeight="251411968" behindDoc="0" locked="0" layoutInCell="1" allowOverlap="1" wp14:anchorId="28FD7290">
+          <wp:anchor distT="0" distB="0" distL="114300" distR="114300" simplePos="0" relativeHeight="251679232" behindDoc="0" locked="0" layoutInCell="1" allowOverlap="1" wp14:anchorId="534FDF95">
             <wp:simplePos x="0" y="0"/>
             <wp:positionH relativeFrom="column">
-              <wp:posOffset>-435935</wp:posOffset>
+              <wp:posOffset>3098800</wp:posOffset>
             </wp:positionH>
             <wp:positionV relativeFrom="paragraph">
-              <wp:posOffset>438932</wp:posOffset>
+              <wp:posOffset>447675</wp:posOffset>
             </wp:positionV>
-            <wp:extent cx="3346450" cy="5847715"/>
-            <wp:effectExtent l="0" t="0" r="6350" b="635"/>
+            <wp:extent cx="3185795" cy="6337300"/>
+            <wp:effectExtent l="0" t="0" r="0" b="6350"/>
             <wp:wrapTopAndBottom/>
-            <wp:docPr id="22" name="image22.png"/>
-            <wp:cNvGraphicFramePr/>
+            <wp:docPr id="8" name="Hình ảnh 8"/>
+            <wp:cNvGraphicFramePr>
+              <a:graphicFrameLocks xmlns:a="http://schemas.openxmlformats.org/drawingml/2006/main" noChangeAspect="1"/>
+            </wp:cNvGraphicFramePr>
             <a:graphic xmlns:a="http://schemas.openxmlformats.org/drawingml/2006/main">
               <a:graphicData uri="http://schemas.openxmlformats.org/drawingml/2006/picture">
                 <pic:pic xmlns:pic="http://schemas.openxmlformats.org/drawingml/2006/picture">
                   <pic:nvPicPr>
-                    <pic:cNvPr id="0" name="image22.png"/>
-                    <pic:cNvPicPr preferRelativeResize="0"/>
+                    <pic:cNvPr id="1" name=""/>
+                    <pic:cNvPicPr/>
                   </pic:nvPicPr>
                   <pic:blipFill>
                     <a:blip r:embed="rId20">
@@ -14791,7 +14791,6 @@
                         </a:ext>
                       </a:extLst>
                     </a:blip>
-                    <a:srcRect/>
                     <a:stretch>
                       <a:fillRect/>
                     </a:stretch>
@@ -14799,22 +14798,15 @@
                   <pic:spPr>
                     <a:xfrm>
                       <a:off x="0" y="0"/>
-                      <a:ext cx="3346450" cy="5847715"/>
+                      <a:ext cx="3185795" cy="6337300"/>
                     </a:xfrm>
                     <a:prstGeom prst="rect">
                       <a:avLst/>
                     </a:prstGeom>
-                    <a:ln/>
                   </pic:spPr>
                 </pic:pic>
               </a:graphicData>
             </a:graphic>
-            <wp14:sizeRelH relativeFrom="margin">
-              <wp14:pctWidth>0</wp14:pctWidth>
-            </wp14:sizeRelH>
-            <wp14:sizeRelV relativeFrom="margin">
-              <wp14:pctHeight>0</wp14:pctHeight>
-            </wp14:sizeRelV>
           </wp:anchor>
         </w:drawing>
       </w:r>
@@ -14844,6 +14836,12 @@
           <w:szCs w:val="28"/>
         </w:rPr>
         <w:t>:</w:t>
+      </w:r>
+      <w:r>
+        <w:rPr>
+          <w:noProof/>
+        </w:rPr>
+        <w:t xml:space="preserve"> </w:t>
       </w:r>
     </w:p>
     <w:p>
@@ -14871,7 +14869,6 @@
         <w:rPr>
           <w:noProof/>
         </w:rPr>
-        <w:lastRenderedPageBreak/>
         <w:drawing>
           <wp:anchor distT="0" distB="0" distL="114300" distR="114300" simplePos="0" relativeHeight="251528704" behindDoc="0" locked="0" layoutInCell="1" allowOverlap="1" wp14:anchorId="777EE372" wp14:editId="59E87430">
             <wp:simplePos x="0" y="0"/>
@@ -15086,6 +15083,8 @@
           <w:szCs w:val="28"/>
         </w:rPr>
       </w:pPr>
+      <w:bookmarkStart w:id="11" w:name="_GoBack"/>
+      <w:bookmarkEnd w:id="11"/>
     </w:p>
     <w:p>
       <w:pPr>
@@ -15117,7 +15116,6 @@
         <w:rPr>
           <w:noProof/>
         </w:rPr>
-        <w:lastRenderedPageBreak/>
         <w:drawing>
           <wp:anchor distT="0" distB="0" distL="114300" distR="114300" simplePos="0" relativeHeight="251681280" behindDoc="0" locked="0" layoutInCell="1" allowOverlap="1" wp14:anchorId="7E741F14">
             <wp:simplePos x="0" y="0"/>
@@ -18157,7 +18155,7 @@
 </file>
 
 <file path=customXml/itemProps1.xml><?xml version="1.0" encoding="utf-8"?>
-<ds:datastoreItem xmlns:ds="http://schemas.openxmlformats.org/officeDocument/2006/customXml" ds:itemID="{F4EC6108-3433-40D0-87D4-F09C61F5B657}">
+<ds:datastoreItem xmlns:ds="http://schemas.openxmlformats.org/officeDocument/2006/customXml" ds:itemID="{428586EC-51AE-41EC-BF3B-0DF74C1C48AC}">
   <ds:schemaRefs>
     <ds:schemaRef ds:uri="http://schemas.openxmlformats.org/officeDocument/2006/bibliography"/>
   </ds:schemaRefs>

</xml_diff>